<commit_message>
table of content and introduction
</commit_message>
<xml_diff>
--- a/Μεθοδολογία.docx
+++ b/Μεθοδολογία.docx
@@ -5,9 +5,6 @@
     <w:p>
       <w:pPr>
         <w:pStyle w:val="Title"/>
-        <w:rPr>
-          <w:lang w:val="en-US"/>
-        </w:rPr>
       </w:pPr>
       <w:r>
         <w:t xml:space="preserve">                       Μεθοδολογία</w:t>
@@ -92,9 +89,25 @@
           <w:numId w:val="1"/>
         </w:numPr>
       </w:pPr>
+      <w:proofErr w:type="spellStart"/>
       <w:r>
         <w:t>StarCoder</w:t>
       </w:r>
+      <w:proofErr w:type="spellEnd"/>
+    </w:p>
+    <w:p>
+      <w:pPr>
+        <w:pStyle w:val="ListParagraph"/>
+        <w:numPr>
+          <w:ilvl w:val="0"/>
+          <w:numId w:val="1"/>
+        </w:numPr>
+      </w:pPr>
+      <w:proofErr w:type="spellStart"/>
+      <w:r>
+        <w:t>Codestral</w:t>
+      </w:r>
+      <w:proofErr w:type="spellEnd"/>
     </w:p>
     <w:p>
       <w:pPr>
@@ -306,25 +319,7 @@
         <w:t>LLM</w:t>
       </w:r>
       <w:r>
-        <w:t xml:space="preserve"> που θα χρησιμοποιηθούν(</w:t>
-      </w:r>
-      <w:r>
-        <w:t>GPT-4</w:t>
-      </w:r>
-      <w:r>
-        <w:t xml:space="preserve">, </w:t>
-      </w:r>
-      <w:r>
-        <w:t>Code Llama</w:t>
-      </w:r>
-      <w:r>
-        <w:t xml:space="preserve">, </w:t>
-      </w:r>
-      <w:r>
-        <w:t>StarCoder</w:t>
-      </w:r>
-      <w:r>
-        <w:t>)</w:t>
+        <w:t xml:space="preserve"> που θα χρησιμοποιηθούν(GPT-4, Code Llama, StarCoder)</w:t>
       </w:r>
     </w:p>
     <w:p>
@@ -445,7 +440,6 @@
           <w:b/>
           <w:bCs/>
         </w:rPr>
-        <w:lastRenderedPageBreak/>
         <w:t>Κεφάλαιο 4: Συμπεράσματα</w:t>
       </w:r>
     </w:p>

</xml_diff>